<commit_message>
Modify closing report with proposal number (unnecessary turns out).
</commit_message>
<xml_diff>
--- a/NESSF_closing_WrightWang.docx
+++ b/NESSF_closing_WrightWang.docx
@@ -52,95 +52,99 @@
     </w:p>
     <w:p>
       <w:pPr>
-        <w:pStyle w:val="Heading1"/>
-      </w:pPr>
-      <w:r>
-        <w:t>Degree and program timeline</w:t>
-      </w:r>
-      <w:r>
-        <w:t>, and postdoctoral employment</w:t>
-      </w:r>
-    </w:p>
-    <w:p>
-      <w:pPr>
-        <w:rPr>
-          <w:sz w:val="24"/>
-          <w:szCs w:val="24"/>
-        </w:rPr>
-      </w:pPr>
-      <w:r>
-        <w:rPr>
-          <w:sz w:val="24"/>
-          <w:szCs w:val="24"/>
-        </w:rPr>
-        <w:t xml:space="preserve">Ph.D., Astronomy &amp; Astrophysics, </w:t>
-      </w:r>
-      <w:r>
-        <w:rPr>
-          <w:sz w:val="24"/>
-          <w:szCs w:val="24"/>
-        </w:rPr>
-        <w:t xml:space="preserve">with Ph.D. minor in Computational Sciences, </w:t>
-      </w:r>
-      <w:r>
-        <w:rPr>
-          <w:sz w:val="24"/>
-          <w:szCs w:val="24"/>
-        </w:rPr>
-        <w:t>the</w:t>
-      </w:r>
-      <w:r>
-        <w:rPr>
-          <w:sz w:val="24"/>
-          <w:szCs w:val="24"/>
-        </w:rPr>
-        <w:t xml:space="preserve"> Pennsylvania State University</w:t>
-      </w:r>
-    </w:p>
-    <w:p>
-      <w:pPr>
-        <w:rPr>
-          <w:sz w:val="24"/>
-          <w:szCs w:val="24"/>
-        </w:rPr>
-      </w:pPr>
-      <w:r>
-        <w:rPr>
-          <w:sz w:val="24"/>
-          <w:szCs w:val="24"/>
-        </w:rPr>
-        <w:t>Thesis defense passed on May 31, 2016</w:t>
-      </w:r>
-    </w:p>
-    <w:p>
-      <w:pPr>
-        <w:rPr>
-          <w:sz w:val="24"/>
-          <w:szCs w:val="24"/>
-        </w:rPr>
-      </w:pPr>
-      <w:r>
-        <w:rPr>
-          <w:sz w:val="24"/>
-          <w:szCs w:val="24"/>
-        </w:rPr>
-        <w:t xml:space="preserve">Degree officially awarded </w:t>
-      </w:r>
-      <w:r>
-        <w:rPr>
-          <w:sz w:val="24"/>
-          <w:szCs w:val="24"/>
-        </w:rPr>
-        <w:t>August</w:t>
+        <w:pStyle w:val="Title"/>
+        <w:rPr>
+          <w:rFonts w:asciiTheme="minorHAnsi" w:hAnsiTheme="minorHAnsi"/>
+          <w:sz w:val="36"/>
+        </w:rPr>
+      </w:pPr>
+      <w:r>
+        <w:rPr>
+          <w:rFonts w:asciiTheme="minorHAnsi" w:hAnsiTheme="minorHAnsi"/>
+          <w:sz w:val="36"/>
+        </w:rPr>
+        <w:t xml:space="preserve">grant #: </w:t>
       </w:r>
       <w:bookmarkStart w:id="0" w:name="_GoBack"/>
       <w:bookmarkEnd w:id="0"/>
-      <w:r>
-        <w:rPr>
-          <w:sz w:val="24"/>
-          <w:szCs w:val="24"/>
-        </w:rPr>
-        <w:t xml:space="preserve"> 13, 2016</w:t>
+    </w:p>
+    <w:p>
+      <w:pPr>
+        <w:pStyle w:val="Title"/>
+        <w:rPr>
+          <w:rFonts w:asciiTheme="minorHAnsi" w:hAnsiTheme="minorHAnsi"/>
+          <w:sz w:val="36"/>
+        </w:rPr>
+      </w:pPr>
+      <w:r>
+        <w:rPr>
+          <w:rFonts w:asciiTheme="minorHAnsi" w:hAnsiTheme="minorHAnsi"/>
+          <w:sz w:val="36"/>
+        </w:rPr>
+        <w:t xml:space="preserve">Proposal </w:t>
+      </w:r>
+      <w:r>
+        <w:rPr>
+          <w:rFonts w:asciiTheme="minorHAnsi" w:hAnsiTheme="minorHAnsi"/>
+          <w:sz w:val="36"/>
+        </w:rPr>
+        <w:t>#: Astro14f-0096</w:t>
+      </w:r>
+    </w:p>
+    <w:p>
+      <w:pPr>
+        <w:pStyle w:val="Heading1"/>
+      </w:pPr>
+      <w:r>
+        <w:t>Degree and program timeline</w:t>
+      </w:r>
+      <w:r>
+        <w:t>, and postdoctoral employment</w:t>
+      </w:r>
+    </w:p>
+    <w:p>
+      <w:pPr>
+        <w:rPr>
+          <w:sz w:val="24"/>
+          <w:szCs w:val="24"/>
+        </w:rPr>
+      </w:pPr>
+      <w:r>
+        <w:rPr>
+          <w:sz w:val="24"/>
+          <w:szCs w:val="24"/>
+        </w:rPr>
+        <w:t>Ph.D., Astronomy &amp; Astrophysics, with Ph.D. minor in Computational Sciences, the Pennsylvania State University</w:t>
+      </w:r>
+    </w:p>
+    <w:p>
+      <w:pPr>
+        <w:rPr>
+          <w:sz w:val="24"/>
+          <w:szCs w:val="24"/>
+        </w:rPr>
+      </w:pPr>
+      <w:r>
+        <w:rPr>
+          <w:sz w:val="24"/>
+          <w:szCs w:val="24"/>
+        </w:rPr>
+        <w:t>Thesis defense passed on May 31, 2016</w:t>
+      </w:r>
+    </w:p>
+    <w:p>
+      <w:pPr>
+        <w:rPr>
+          <w:sz w:val="24"/>
+          <w:szCs w:val="24"/>
+        </w:rPr>
+      </w:pPr>
+      <w:r>
+        <w:rPr>
+          <w:sz w:val="24"/>
+          <w:szCs w:val="24"/>
+        </w:rPr>
+        <w:t>Degree officially awarded August 13, 2016</w:t>
       </w:r>
     </w:p>
     <w:p>
@@ -362,6 +366,7 @@
         </w:numPr>
       </w:pPr>
       <w:r>
+        <w:lastRenderedPageBreak/>
         <w:t xml:space="preserve">We characterized the effects of telluric lines in iodine-calibrated RVs for the first time (20 cm/s in amplitude for induced spurious signals and adding 60 cm/s RMS to RV error budget). </w:t>
       </w:r>
       <w:r>
@@ -371,11 +376,7 @@
         <w:t xml:space="preserve"> Halverson et al. (2016)</w:t>
       </w:r>
       <w:r>
-        <w:t xml:space="preserve"> </w:t>
-      </w:r>
-      <w:r>
-        <w:lastRenderedPageBreak/>
-        <w:t>and mentioned as brief summary in Fischer et al. (2016)</w:t>
+        <w:t xml:space="preserve"> and mentioned as brief summary in Fischer et al. (2016)</w:t>
       </w:r>
       <w:r>
         <w:t xml:space="preserve">. </w:t>
@@ -597,13 +598,8 @@
         <w:t>  </w:t>
       </w:r>
-      <w:proofErr w:type="spellStart"/>
-      <w:r>
-        <w:t>Eunkyu</w:t>
-      </w:r>
-      <w:proofErr w:type="spellEnd"/>
-      <w:r>
-        <w:t xml:space="preserve"> Han</w:t>
+      <w:r>
+        <w:t>Eunkyu Han</w:t>
       </w:r>
       <w:r>
         <w:rPr>
@@ -645,113 +641,42 @@
 </w:t>
       </w:r>
       <w:r>
-        <w:t xml:space="preserve">Sharon </w:t>
-      </w:r>
-      <w:proofErr w:type="spellStart"/>
-      <w:r>
-        <w:t>Xuesong</w:t>
-      </w:r>
-      <w:proofErr w:type="spellEnd"/>
-      <w:r>
-        <w:t xml:space="preserve"> Wang, W. </w:t>
-      </w:r>
-      <w:proofErr w:type="spellStart"/>
-      <w:r>
-        <w:t>Niel</w:t>
-      </w:r>
-      <w:proofErr w:type="spellEnd"/>
-      <w:r>
-        <w:t xml:space="preserve"> Brandt, et al. 2013, </w:t>
-      </w:r>
-      <w:proofErr w:type="spellStart"/>
-      <w:r>
-        <w:t>ApJ</w:t>
-      </w:r>
-      <w:proofErr w:type="spellEnd"/>
-      <w:r>
-        <w:t xml:space="preserve">, 778, 179 </w:t>
-      </w:r>
-    </w:p>
-    <w:p>
-      <w:pPr>
-        <w:rPr>
-          <w:sz w:val="24"/>
-          <w:szCs w:val="24"/>
-        </w:rPr>
-      </w:pPr>
-      <w:r>
+        <w:t xml:space="preserve">Sharon Xuesong Wang, W. Niel Brandt, et al. 2013, ApJ, 778, 179 </w:t>
+      </w:r>
+    </w:p>
+    <w:p>
+      <w:pPr>
+        <w:rPr>
+          <w:sz w:val="24"/>
+          <w:szCs w:val="24"/>
+        </w:rPr>
+      </w:pPr>
+      <w:r>
+        <w:lastRenderedPageBreak/>
         <w:t>2. The Discovery of HD 37605c and A Null Detection of Transits of HD 37605b</w:t>
       </w:r>
       <w:r>
         <w:t>,</w:t>
       </w:r>
       <w:r>
-        <w:t xml:space="preserve"> Sharon </w:t>
-      </w:r>
-      <w:proofErr w:type="spellStart"/>
-      <w:r>
-        <w:t>Xuesong</w:t>
-      </w:r>
-      <w:proofErr w:type="spellEnd"/>
-      <w:r>
-        <w:t xml:space="preserve"> Wang, Jason T. Wright, et al. 2012, </w:t>
-      </w:r>
-      <w:proofErr w:type="spellStart"/>
-      <w:r>
-        <w:t>ApJ</w:t>
-      </w:r>
-      <w:proofErr w:type="spellEnd"/>
-      <w:r>
-        <w:t xml:space="preserve">, 761, 46 </w:t>
-      </w:r>
-    </w:p>
-    <w:p>
-      <w:pPr>
-        <w:rPr>
-          <w:sz w:val="24"/>
-          <w:szCs w:val="24"/>
-        </w:rPr>
-      </w:pPr>
-      <w:r>
-        <w:t xml:space="preserve">1. Tracking Down the Source Population Responsible for the Unresolved Cosmic 6-8 </w:t>
-      </w:r>
-      <w:proofErr w:type="spellStart"/>
-      <w:r>
-        <w:t>keV</w:t>
-      </w:r>
-      <w:proofErr w:type="spellEnd"/>
-      <w:r>
-        <w:t xml:space="preserve"> Background</w:t>
+        <w:t xml:space="preserve"> Sharon Xuesong Wang, Jason T. Wright, et al. 2012, ApJ, 761, 46 </w:t>
+      </w:r>
+    </w:p>
+    <w:p>
+      <w:pPr>
+        <w:rPr>
+          <w:sz w:val="24"/>
+          <w:szCs w:val="24"/>
+        </w:rPr>
+      </w:pPr>
+      <w:r>
+        <w:t>1. Tracking Down the Source Population Responsible for the Unresolved Cosmic 6-8 keV Background</w:t>
       </w:r>
       <w:r>
         <w:t>,</w:t>
       </w:r>
       <w:r>
-        <w:t xml:space="preserve"> </w:t>
-      </w:r>
-      <w:proofErr w:type="spellStart"/>
-      <w:r>
-        <w:t>Yongquan</w:t>
-      </w:r>
-      <w:proofErr w:type="spellEnd"/>
-      <w:r>
-        <w:t xml:space="preserve"> </w:t>
-      </w:r>
-      <w:proofErr w:type="spellStart"/>
-      <w:r>
-        <w:t>Xue</w:t>
-      </w:r>
-      <w:proofErr w:type="spellEnd"/>
-      <w:r>
-        <w:t xml:space="preserve">, S. X. Wang, et al. 2012, </w:t>
-      </w:r>
-      <w:proofErr w:type="spellStart"/>
-      <w:r>
-        <w:t>ApJ</w:t>
-      </w:r>
-      <w:proofErr w:type="spellEnd"/>
-      <w:r>
-        <w:t xml:space="preserve">, 758, 129 </w:t>
+        <w:t xml:space="preserve"> Yongquan Xue, S. X. Wang, et al. 2012, ApJ, 758, 129 </w:t>
       </w:r>
     </w:p>
     <w:p>
@@ -766,7 +691,6 @@
         <w:rPr>
           <w:b/>
         </w:rPr>
-        <w:lastRenderedPageBreak/>
         <w:t xml:space="preserve">Other Publications: </w:t>
       </w:r>
     </w:p>
@@ -805,21 +729,7 @@
         <w:rPr>
           <w:lang w:eastAsia="zh-CN"/>
         </w:rPr>
-        <w:t xml:space="preserve">, Debra Fischer et al. including Sharon </w:t>
-      </w:r>
-      <w:proofErr w:type="spellStart"/>
-      <w:r>
-        <w:rPr>
-          <w:lang w:eastAsia="zh-CN"/>
-        </w:rPr>
-        <w:t>Xuesong</w:t>
-      </w:r>
-      <w:proofErr w:type="spellEnd"/>
-      <w:r>
-        <w:rPr>
-          <w:lang w:eastAsia="zh-CN"/>
-        </w:rPr>
-        <w:t xml:space="preserve"> Wang, 2016, PASP, 128, 964, 06601</w:t>
+        <w:t>, Debra Fischer et al. including Sharon Xuesong Wang, 2016, PASP, 128, 964, 06601</w:t>
       </w:r>
     </w:p>
     <w:p>
@@ -836,23 +746,7 @@
         <w:t>,</w:t>
       </w:r>
       <w:r>
-        <w:t xml:space="preserve"> Young, J. E.; </w:t>
-      </w:r>
-      <w:proofErr w:type="spellStart"/>
-      <w:r>
-        <w:t>Kuzio</w:t>
-      </w:r>
-      <w:proofErr w:type="spellEnd"/>
-      <w:r>
-        <w:t xml:space="preserve"> de </w:t>
-      </w:r>
-      <w:proofErr w:type="spellStart"/>
-      <w:r>
-        <w:t>Naray</w:t>
-      </w:r>
-      <w:proofErr w:type="spellEnd"/>
-      <w:r>
-        <w:t xml:space="preserve">, Rachel; Wang, Sharon X., 2015, MNRAS, 452, 2973 </w:t>
+        <w:t xml:space="preserve"> Young, J. E.; Kuzio de Naray, Rachel; Wang, Sharon X., 2015, MNRAS, 452, 2973 </w:t>
       </w:r>
     </w:p>
     <w:p>
@@ -875,21 +769,8 @@
         <w:t>  </w:t>
       </w:r>
-      <w:proofErr w:type="spellStart"/>
-      <w:r>
-        <w:t>Mouyuan</w:t>
-      </w:r>
-      <w:proofErr w:type="spellEnd"/>
-      <w:r>
-        <w:t xml:space="preserve"> Sun, and other 8 coauthors including Sharon X. Wang, 2015, </w:t>
-      </w:r>
-      <w:proofErr w:type="spellStart"/>
-      <w:r>
-        <w:t>ApJ</w:t>
-      </w:r>
-      <w:proofErr w:type="spellEnd"/>
-      <w:r>
-        <w:t xml:space="preserve">, 802, 14S </w:t>
+      <w:r>
+        <w:t xml:space="preserve">Mouyuan Sun, and other 8 coauthors including Sharon X. Wang, 2015, ApJ, 802, 14S </w:t>
       </w:r>
     </w:p>
     <w:p>
@@ -913,15 +794,7 @@
 </w:t>
       </w:r>
       <w:r>
-        <w:t xml:space="preserve">Katherina Y. Feng, Jason T. Wright, Ben Nelson, Sharon X. Wang, et al. 2014, </w:t>
-      </w:r>
-      <w:proofErr w:type="spellStart"/>
-      <w:r>
-        <w:t>ApJ</w:t>
-      </w:r>
-      <w:proofErr w:type="spellEnd"/>
-      <w:r>
-        <w:t xml:space="preserve">, 800, 22F </w:t>
+        <w:t xml:space="preserve">Katherina Y. Feng, Jason T. Wright, Ben Nelson, Sharon X. Wang, et al. 2014, ApJ, 800, 22F </w:t>
       </w:r>
     </w:p>
     <w:p>
@@ -945,39 +818,7 @@
 </w:t>
       </w:r>
       <w:r>
-        <w:t xml:space="preserve">Jason T. Wright, </w:t>
-      </w:r>
-      <w:proofErr w:type="spellStart"/>
-      <w:r>
-        <w:t>Arpita</w:t>
-      </w:r>
-      <w:proofErr w:type="spellEnd"/>
-      <w:r>
-        <w:t xml:space="preserve"> Roy, </w:t>
-      </w:r>
-      <w:proofErr w:type="spellStart"/>
-      <w:r>
-        <w:t>Suvrath</w:t>
-      </w:r>
-      <w:proofErr w:type="spellEnd"/>
-      <w:r>
-        <w:t xml:space="preserve"> </w:t>
-      </w:r>
-      <w:proofErr w:type="spellStart"/>
-      <w:r>
-        <w:t>Mahadevan</w:t>
-      </w:r>
-      <w:proofErr w:type="spellEnd"/>
-      <w:r>
-        <w:t xml:space="preserve">, Sharon X. Wang, et al. 2013, </w:t>
-      </w:r>
-      <w:proofErr w:type="spellStart"/>
-      <w:r>
-        <w:t>ApJ</w:t>
-      </w:r>
-      <w:proofErr w:type="spellEnd"/>
-      <w:r>
-        <w:t xml:space="preserve">, 770, 119 </w:t>
+        <w:t xml:space="preserve">Jason T. Wright, Arpita Roy, Suvrath Mahadevan, Sharon X. Wang, et al. 2013, ApJ, 770, 119 </w:t>
       </w:r>
     </w:p>
     <w:p>
@@ -994,15 +835,7 @@
         <w:t>,</w:t>
       </w:r>
       <w:r>
-        <w:t xml:space="preserve"> Gregory W. Henry, Stephen R. Kane, Sharon X. Wang, et al. 2013, </w:t>
-      </w:r>
-      <w:proofErr w:type="spellStart"/>
-      <w:r>
-        <w:t>ApJ</w:t>
-      </w:r>
-      <w:proofErr w:type="spellEnd"/>
-      <w:r>
-        <w:t xml:space="preserve">, 768, 155 </w:t>
+        <w:t xml:space="preserve"> Gregory W. Henry, Stephen R. Kane, Sharon X. Wang, et al. 2013, ApJ, 768, 155 </w:t>
       </w:r>
     </w:p>
     <w:p>
@@ -1019,23 +852,7 @@
         <w:t>,</w:t>
       </w:r>
       <w:r>
-        <w:t xml:space="preserve"> Diana </w:t>
-      </w:r>
-      <w:proofErr w:type="spellStart"/>
-      <w:r>
-        <w:t>Dragomir</w:t>
-      </w:r>
-      <w:proofErr w:type="spellEnd"/>
-      <w:r>
-        <w:t xml:space="preserve">, and other 13 coauthors including Sharon X. Wang, 2012, </w:t>
-      </w:r>
-      <w:proofErr w:type="spellStart"/>
-      <w:r>
-        <w:t>ApJ</w:t>
-      </w:r>
-      <w:proofErr w:type="spellEnd"/>
-      <w:r>
-        <w:t xml:space="preserve">, 754, 37 </w:t>
+        <w:t xml:space="preserve"> Diana Dragomir, and other 13 coauthors including Sharon X. Wang, 2012, ApJ, 754, 37 </w:t>
       </w:r>
     </w:p>
     <w:p>
@@ -1052,31 +869,7 @@
         <w:t>,</w:t>
       </w:r>
       <w:r>
-        <w:t xml:space="preserve"> </w:t>
-      </w:r>
-      <w:proofErr w:type="spellStart"/>
-      <w:r>
-        <w:t>Genady</w:t>
-      </w:r>
-      <w:proofErr w:type="spellEnd"/>
-      <w:r>
-        <w:t xml:space="preserve"> </w:t>
-      </w:r>
-      <w:proofErr w:type="spellStart"/>
-      <w:r>
-        <w:t>Pilyavsky</w:t>
-      </w:r>
-      <w:proofErr w:type="spellEnd"/>
-      <w:r>
-        <w:t xml:space="preserve">, and other 15 coauthors including Sharon X. Wang, 2011, </w:t>
-      </w:r>
-      <w:proofErr w:type="spellStart"/>
-      <w:r>
-        <w:t>ApJ</w:t>
-      </w:r>
-      <w:proofErr w:type="spellEnd"/>
-      <w:r>
-        <w:t xml:space="preserve">, 743, 162 </w:t>
+        <w:t xml:space="preserve"> Genady Pilyavsky, and other 15 coauthors including Sharon X. Wang, 2011, ApJ, 743, 162 </w:t>
       </w:r>
     </w:p>
     <w:p>
@@ -1100,15 +893,7 @@
 </w:t>
       </w:r>
       <w:r>
-        <w:t xml:space="preserve">Stephen R. Kane, and other 12 coauthors including Sharon X. Wang, 2011, </w:t>
-      </w:r>
-      <w:proofErr w:type="spellStart"/>
-      <w:r>
-        <w:t>ApJ</w:t>
-      </w:r>
-      <w:proofErr w:type="spellEnd"/>
-      <w:r>
-        <w:t xml:space="preserve">, 737, 58 </w:t>
+        <w:t xml:space="preserve">Stephen R. Kane, and other 12 coauthors including Sharon X. Wang, 2011, ApJ, 737, 58 </w:t>
       </w:r>
     </w:p>
     <w:p>
@@ -1132,15 +917,7 @@
 </w:t>
       </w:r>
       <w:r>
-        <w:t xml:space="preserve">Stephen R. Kane, and other 6 coauthors including Sharon X. Wang, 2011, </w:t>
-      </w:r>
-      <w:proofErr w:type="spellStart"/>
-      <w:r>
-        <w:t>ApJ</w:t>
-      </w:r>
-      <w:proofErr w:type="spellEnd"/>
-      <w:r>
-        <w:t xml:space="preserve">, 735, L41 </w:t>
+        <w:t xml:space="preserve">Stephen R. Kane, and other 6 coauthors including Sharon X. Wang, 2011, ApJ, 735, L41 </w:t>
       </w:r>
     </w:p>
     <w:p>
@@ -1214,45 +991,28 @@
         </w:rPr>
       </w:pPr>
       <w:r>
-        <w:t>Invited Talk</w:t>
-      </w:r>
-      <w:r>
-        <w:t>, Carnegie DTM Exoplanet Seminar, Nov 2015</w:t>
-      </w:r>
-    </w:p>
-    <w:p>
-      <w:r>
-        <w:t xml:space="preserve">Invited Talk, Berkeley Center for Integrative </w:t>
-      </w:r>
-      <w:r>
-        <w:t>Planetary Science Seminar, Sep 2015</w:t>
-      </w:r>
-    </w:p>
-    <w:p>
-      <w:proofErr w:type="spellStart"/>
-      <w:r>
-        <w:t>NExScI</w:t>
-      </w:r>
-      <w:proofErr w:type="spellEnd"/>
-      <w:r>
-        <w:t xml:space="preserve"> Exoplanet Seminar, Sep 2015</w:t>
-      </w:r>
-      <w:r>
-        <w:t xml:space="preserve"> </w:t>
-      </w:r>
-    </w:p>
-    <w:p>
-      <w:pPr>
-        <w:rPr>
-          <w:sz w:val="24"/>
-          <w:szCs w:val="24"/>
-        </w:rPr>
-      </w:pPr>
-      <w:r>
-        <w:t>Contributed Talk, Ba</w:t>
-      </w:r>
-      <w:r>
-        <w:t>y Area Exoplanet Science Meeting, Sep 2015</w:t>
+        <w:t>Invited Talk, Carnegie DTM Exoplanet Seminar, Nov 2015</w:t>
+      </w:r>
+    </w:p>
+    <w:p>
+      <w:r>
+        <w:t>Invited Talk, Berkeley Center for Integrative Planetary Science Seminar, Sep 2015</w:t>
+      </w:r>
+    </w:p>
+    <w:p>
+      <w:r>
+        <w:t xml:space="preserve">NExScI Exoplanet Seminar, Sep 2015 </w:t>
+      </w:r>
+    </w:p>
+    <w:p>
+      <w:pPr>
+        <w:rPr>
+          <w:sz w:val="24"/>
+          <w:szCs w:val="24"/>
+        </w:rPr>
+      </w:pPr>
+      <w:r>
+        <w:t>Contributed Talk, Bay Area Exoplanet Science Meeting, Sep 2015</w:t>
       </w:r>
     </w:p>
     <w:p>
@@ -1350,15 +1110,7 @@
         <w:t xml:space="preserve">Stellar, Solar </w:t>
       </w:r>
       <w:r>
-        <w:t>and Planet Seminar, Harvard/</w:t>
-      </w:r>
-      <w:proofErr w:type="spellStart"/>
-      <w:r>
-        <w:t>CfA</w:t>
-      </w:r>
-      <w:proofErr w:type="spellEnd"/>
-      <w:r>
-        <w:t>, Oct 2014</w:t>
+        <w:t>and Planet Seminar, Harvard/CfA, Oct 2014</w:t>
       </w:r>
     </w:p>
     <w:p/>
@@ -1420,7 +1172,7 @@
       <w:rPr>
         <w:noProof/>
       </w:rPr>
-      <w:t>2</w:t>
+      <w:t>4</w:t>
     </w:r>
     <w:r>
       <w:rPr>
@@ -2543,6 +2295,7 @@
   <w:style w:type="character" w:default="1" w:styleId="DefaultParagraphFont">
     <w:name w:val="Default Paragraph Font"/>
     <w:uiPriority w:val="1"/>
+    <w:semiHidden/>
     <w:unhideWhenUsed/>
   </w:style>
   <w:style w:type="table" w:default="1" w:styleId="TableNormal">

</xml_diff>